<commit_message>
logging via log4j, working against aws
</commit_message>
<xml_diff>
--- a/MessageDemo.docx
+++ b/MessageDemo.docx
@@ -33,7 +33,10 @@
     <w:p/>
     <w:p>
       <w:r>
-        <w:t>September 2013</w:t>
+        <w:t xml:space="preserve">September 5, </w:t>
+      </w:r>
+      <w:r>
+        <w:t>2013</w:t>
       </w:r>
     </w:p>
     <w:p/>
@@ -677,6 +680,68 @@
         </w:numPr>
       </w:pPr>
       <w:r>
+        <w:t>AWS server up and running; unittest from laptop pass against aws server.</w:t>
+      </w:r>
+    </w:p>
+    <w:p>
+      <w:pPr>
+        <w:pStyle w:val="ListParagraph"/>
+        <w:numPr>
+          <w:ilvl w:val="1"/>
+          <w:numId w:val="5"/>
+        </w:numPr>
+      </w:pPr>
+      <w:r>
+        <w:t>No proper build, just eclipse-&gt;project-&gt;export-&gt;to WAR</w:t>
+      </w:r>
+    </w:p>
+    <w:p>
+      <w:pPr>
+        <w:pStyle w:val="ListParagraph"/>
+        <w:numPr>
+          <w:ilvl w:val="1"/>
+          <w:numId w:val="5"/>
+        </w:numPr>
+      </w:pPr>
+      <w:r>
+        <w:t>Scp to aws ec2 instance</w:t>
+      </w:r>
+    </w:p>
+    <w:p>
+      <w:pPr>
+        <w:pStyle w:val="ListParagraph"/>
+        <w:numPr>
+          <w:ilvl w:val="1"/>
+          <w:numId w:val="5"/>
+        </w:numPr>
+      </w:pPr>
+      <w:r>
+        <w:t>Stop tomcat; replace war; start tomcat</w:t>
+      </w:r>
+      <w:bookmarkStart w:id="0" w:name="_GoBack"/>
+      <w:bookmarkEnd w:id="0"/>
+    </w:p>
+    <w:p>
+      <w:pPr>
+        <w:pStyle w:val="ListParagraph"/>
+        <w:numPr>
+          <w:ilvl w:val="0"/>
+          <w:numId w:val="5"/>
+        </w:numPr>
+      </w:pPr>
+      <w:r>
+        <w:t>Executable tests are minimal “walk” tests.</w:t>
+      </w:r>
+    </w:p>
+    <w:p>
+      <w:pPr>
+        <w:pStyle w:val="ListParagraph"/>
+        <w:numPr>
+          <w:ilvl w:val="0"/>
+          <w:numId w:val="5"/>
+        </w:numPr>
+      </w:pPr>
+      <w:r>
         <w:t>user creation complete w/tests</w:t>
       </w:r>
     </w:p>
@@ -956,8 +1021,6 @@
       <w:r>
         <w:t>Proper logging not implemented yet.</w:t>
       </w:r>
-      <w:bookmarkStart w:id="0" w:name="_GoBack"/>
-      <w:bookmarkEnd w:id="0"/>
     </w:p>
     <w:p>
       <w:pPr>

</xml_diff>

<commit_message>
documentation updated, examples working agains aws server
</commit_message>
<xml_diff>
--- a/MessageDemo.docx
+++ b/MessageDemo.docx
@@ -8,9 +8,11 @@
       </w:r>
     </w:p>
     <w:p>
+      <w:proofErr w:type="gramStart"/>
       <w:r>
         <w:t>Sample code for simple message system.</w:t>
       </w:r>
+      <w:proofErr w:type="gramEnd"/>
     </w:p>
     <w:p/>
     <w:p>
@@ -33,7 +35,10 @@
     <w:p/>
     <w:p>
       <w:r>
-        <w:t xml:space="preserve">September 5, </w:t>
+        <w:t>September 6</w:t>
+      </w:r>
+      <w:r>
+        <w:t xml:space="preserve">, </w:t>
       </w:r>
       <w:r>
         <w:t>2013</w:t>
@@ -191,7 +196,27 @@
           <w:sz w:val="20"/>
           <w:szCs w:val="20"/>
         </w:rPr>
-        <w:t>Allow sending a message to a group of users.  Groups can be large (over 100,000 users) and are stored by having each user record list all the groups it’s a member of.  Group membership varies over time and a message should be received only by the users who were members of the destination group at the time the message was sent.</w:t>
+        <w:t xml:space="preserve">Allow sending a message to a group of users.  Groups can be large (over 100,000 users) and are stored by having each user record list all the groups it’s a member of.  Group membership varies over time and </w:t>
+      </w:r>
+      <w:proofErr w:type="gramStart"/>
+      <w:r>
+        <w:rPr>
+          <w:rFonts w:ascii="Arial" w:hAnsi="Arial" w:cs="Arial"/>
+          <w:color w:val="222222"/>
+          <w:sz w:val="20"/>
+          <w:szCs w:val="20"/>
+        </w:rPr>
+        <w:t>a message should be received only by the users who were members of the destination group at the time the message was sent</w:t>
+      </w:r>
+      <w:proofErr w:type="gramEnd"/>
+      <w:r>
+        <w:rPr>
+          <w:rFonts w:ascii="Arial" w:hAnsi="Arial" w:cs="Arial"/>
+          <w:color w:val="222222"/>
+          <w:sz w:val="20"/>
+          <w:szCs w:val="20"/>
+        </w:rPr>
+        <w:t>.</w:t>
       </w:r>
     </w:p>
     <w:p/>
@@ -199,6 +224,9 @@
       <w:r>
         <w:t>Overall Design</w:t>
       </w:r>
+      <w:r>
+        <w:t xml:space="preserve"> and Implementation Notes</w:t>
+      </w:r>
     </w:p>
     <w:p>
       <w:pPr>
@@ -233,61 +261,61 @@
         </w:numPr>
       </w:pPr>
       <w:r>
-        <w:t>All end points only return JSON content.</w:t>
-      </w:r>
-    </w:p>
-    <w:p>
-      <w:pPr>
-        <w:pStyle w:val="ListParagraph"/>
-        <w:numPr>
-          <w:ilvl w:val="0"/>
-          <w:numId w:val="5"/>
-        </w:numPr>
-      </w:pPr>
-      <w:r>
-        <w:t>HTTP client tests that exercise and validate the web service.</w:t>
-      </w:r>
-    </w:p>
-    <w:p>
-      <w:pPr>
-        <w:pStyle w:val="ListParagraph"/>
-        <w:numPr>
-          <w:ilvl w:val="0"/>
-          <w:numId w:val="5"/>
-        </w:numPr>
-      </w:pPr>
-      <w:r>
-        <w:t>Web app or mobile</w:t>
-      </w:r>
-      <w:r>
-        <w:t xml:space="preserve"> client using REST end points</w:t>
-      </w:r>
-    </w:p>
-    <w:p>
-      <w:pPr>
-        <w:pStyle w:val="ListParagraph"/>
-        <w:numPr>
-          <w:ilvl w:val="1"/>
-          <w:numId w:val="5"/>
-        </w:numPr>
-      </w:pPr>
-      <w:r>
-        <w:t xml:space="preserve">Not really my skill set so </w:t>
-      </w:r>
-      <w:r>
-        <w:t>not implemented.</w:t>
-      </w:r>
-    </w:p>
-    <w:p>
-      <w:pPr>
-        <w:pStyle w:val="ListParagraph"/>
-        <w:numPr>
-          <w:ilvl w:val="1"/>
-          <w:numId w:val="5"/>
-        </w:numPr>
-      </w:pPr>
-      <w:r>
-        <w:t>http client tests demonstrate and validate behavior</w:t>
+        <w:t xml:space="preserve">All end </w:t>
+      </w:r>
+      <w:r>
+        <w:t>points only return JSON content (see caveats).</w:t>
+      </w:r>
+    </w:p>
+    <w:p>
+      <w:pPr>
+        <w:pStyle w:val="ListParagraph"/>
+        <w:numPr>
+          <w:ilvl w:val="0"/>
+          <w:numId w:val="5"/>
+        </w:numPr>
+      </w:pPr>
+      <w:r>
+        <w:t>Web app or mobile client using REST end points</w:t>
+      </w:r>
+    </w:p>
+    <w:p>
+      <w:pPr>
+        <w:pStyle w:val="ListParagraph"/>
+        <w:numPr>
+          <w:ilvl w:val="1"/>
+          <w:numId w:val="5"/>
+        </w:numPr>
+      </w:pPr>
+      <w:r>
+        <w:t>Not really my skill set so a true GUI client is not yet implemented.</w:t>
+      </w:r>
+    </w:p>
+    <w:p>
+      <w:pPr>
+        <w:pStyle w:val="ListParagraph"/>
+        <w:numPr>
+          <w:ilvl w:val="1"/>
+          <w:numId w:val="5"/>
+        </w:numPr>
+      </w:pPr>
+      <w:r>
+        <w:t>Implementation includes http client tests demonstrate and validate behavior</w:t>
+      </w:r>
+    </w:p>
+    <w:p>
+      <w:pPr>
+        <w:pStyle w:val="ListParagraph"/>
+        <w:numPr>
+          <w:ilvl w:val="1"/>
+          <w:numId w:val="5"/>
+        </w:numPr>
+      </w:pPr>
+      <w:r>
+        <w:t>Implementation includes python co</w:t>
+      </w:r>
+      <w:r>
+        <w:t>mmand line scripts for client functionality.</w:t>
       </w:r>
     </w:p>
     <w:p>
@@ -305,7 +333,15 @@
         <w:t>is</w:t>
       </w:r>
       <w:r>
-        <w:t xml:space="preserve"> MongoDB. </w:t>
+        <w:t xml:space="preserve"> </w:t>
+      </w:r>
+      <w:proofErr w:type="spellStart"/>
+      <w:r>
+        <w:t>MongoDB</w:t>
+      </w:r>
+      <w:proofErr w:type="spellEnd"/>
+      <w:r>
+        <w:t xml:space="preserve">. </w:t>
       </w:r>
       <w:r>
         <w:t>Mongo performs best when data is organ</w:t>
@@ -347,7 +383,14 @@
         </w:numPr>
       </w:pPr>
       <w:r>
-        <w:t>When a large number of de-normalized references are expected to exist, best practice is to have background jobs that update the references.</w:t>
+        <w:t xml:space="preserve">When a large number of de-normalized references are expected to exist, best practice is to have background jobs that update the </w:t>
+      </w:r>
+      <w:r>
+        <w:lastRenderedPageBreak/>
+        <w:t xml:space="preserve">duplicate names in the </w:t>
+      </w:r>
+      <w:r>
+        <w:t>references.</w:t>
       </w:r>
       <w:r>
         <w:t xml:space="preserve">  That is, the REST end point should not wait for those updates to complete.</w:t>
@@ -362,8 +405,15 @@
         </w:numPr>
       </w:pPr>
       <w:r>
-        <w:lastRenderedPageBreak/>
-        <w:t>All de-normalized data should have cron jobs that regularly check for and correct inconsistences.</w:t>
+        <w:t xml:space="preserve">All de-normalized data should have </w:t>
+      </w:r>
+      <w:proofErr w:type="spellStart"/>
+      <w:r>
+        <w:t>cron</w:t>
+      </w:r>
+      <w:proofErr w:type="spellEnd"/>
+      <w:r>
+        <w:t xml:space="preserve"> jobs that regularly check for and correct inconsistences.</w:t>
       </w:r>
     </w:p>
     <w:p>
@@ -375,6 +425,862 @@
         </w:numPr>
       </w:pPr>
       <w:r>
+        <w:t>These jobs are n</w:t>
+      </w:r>
+      <w:r>
+        <w:t>ot implemented</w:t>
+      </w:r>
+      <w:r>
+        <w:t xml:space="preserve"> at this time.</w:t>
+      </w:r>
+    </w:p>
+    <w:p>
+      <w:pPr>
+        <w:pStyle w:val="ListParagraph"/>
+        <w:numPr>
+          <w:ilvl w:val="2"/>
+          <w:numId w:val="5"/>
+        </w:numPr>
+      </w:pPr>
+      <w:r>
+        <w:t>But then neither is the ability to change a group name!</w:t>
+      </w:r>
+    </w:p>
+    <w:p>
+      <w:pPr>
+        <w:pStyle w:val="ListParagraph"/>
+        <w:numPr>
+          <w:ilvl w:val="0"/>
+          <w:numId w:val="5"/>
+        </w:numPr>
+      </w:pPr>
+      <w:r>
+        <w:t>Users contain references to the groups they are members of.</w:t>
+      </w:r>
+    </w:p>
+    <w:p>
+      <w:pPr>
+        <w:pStyle w:val="ListParagraph"/>
+        <w:numPr>
+          <w:ilvl w:val="0"/>
+          <w:numId w:val="5"/>
+        </w:numPr>
+      </w:pPr>
+      <w:r>
+        <w:t>A message contains references to the sender, optional receiver and optional group as well as content and status.  At least one of receiver and group must be provided.</w:t>
+      </w:r>
+    </w:p>
+    <w:p>
+      <w:pPr>
+        <w:pStyle w:val="ListParagraph"/>
+        <w:numPr>
+          <w:ilvl w:val="0"/>
+          <w:numId w:val="5"/>
+        </w:numPr>
+      </w:pPr>
+      <w:r>
+        <w:t>Messages that are not in draft status cannot be changed other than the status.</w:t>
+      </w:r>
+    </w:p>
+    <w:p>
+      <w:pPr>
+        <w:pStyle w:val="ListParagraph"/>
+        <w:numPr>
+          <w:ilvl w:val="1"/>
+          <w:numId w:val="5"/>
+        </w:numPr>
+      </w:pPr>
+      <w:r>
+        <w:t>Caveat: this status state machine should be managed and is not.</w:t>
+      </w:r>
+      <w:r>
+        <w:t xml:space="preserve"> Thus you can currently change the status to any valid status.</w:t>
+      </w:r>
+    </w:p>
+    <w:p>
+      <w:pPr>
+        <w:pStyle w:val="ListParagraph"/>
+        <w:numPr>
+          <w:ilvl w:val="0"/>
+          <w:numId w:val="5"/>
+        </w:numPr>
+      </w:pPr>
+      <w:r>
+        <w:t xml:space="preserve">Messages are “sent” by cloning the original message for each receiver. The cloned message status is “unread” and saved with the receiver </w:t>
+      </w:r>
+      <w:r>
+        <w:t xml:space="preserve">referencing the specific user. This duplication is to take advantage of </w:t>
+      </w:r>
+      <w:proofErr w:type="spellStart"/>
+      <w:r>
+        <w:t>MongoDB’s</w:t>
+      </w:r>
+      <w:proofErr w:type="spellEnd"/>
+      <w:r>
+        <w:t xml:space="preserve"> ability to scale by </w:t>
+      </w:r>
+      <w:proofErr w:type="spellStart"/>
+      <w:r>
+        <w:t>sharding</w:t>
+      </w:r>
+      <w:proofErr w:type="spellEnd"/>
+      <w:r>
+        <w:t xml:space="preserve"> the message collection on user. </w:t>
+      </w:r>
+    </w:p>
+    <w:p>
+      <w:pPr>
+        <w:pStyle w:val="ListParagraph"/>
+        <w:numPr>
+          <w:ilvl w:val="0"/>
+          <w:numId w:val="5"/>
+        </w:numPr>
+      </w:pPr>
+      <w:proofErr w:type="gramStart"/>
+      <w:r>
+        <w:t xml:space="preserve">Message sending is initiated by </w:t>
+      </w:r>
+      <w:proofErr w:type="spellStart"/>
+      <w:r>
+        <w:t>POSTing</w:t>
+      </w:r>
+      <w:proofErr w:type="spellEnd"/>
+      <w:r>
+        <w:t xml:space="preserve"> a message with status “send” or </w:t>
+      </w:r>
+      <w:proofErr w:type="spellStart"/>
+      <w:r>
+        <w:t>PUTting</w:t>
+      </w:r>
+      <w:proofErr w:type="spellEnd"/>
+      <w:r>
+        <w:t xml:space="preserve"> the message to update the status to “send”</w:t>
+      </w:r>
+      <w:proofErr w:type="gramEnd"/>
+      <w:r>
+        <w:t>.</w:t>
+      </w:r>
+    </w:p>
+    <w:p>
+      <w:pPr>
+        <w:pStyle w:val="ListParagraph"/>
+        <w:numPr>
+          <w:ilvl w:val="1"/>
+          <w:numId w:val="5"/>
+        </w:numPr>
+      </w:pPr>
+      <w:r>
+        <w:t>In a production scenario, a background process would pick up messages in this status and perform the send by cloning the message.</w:t>
+      </w:r>
+    </w:p>
+    <w:p>
+      <w:pPr>
+        <w:pStyle w:val="ListParagraph"/>
+        <w:numPr>
+          <w:ilvl w:val="1"/>
+          <w:numId w:val="5"/>
+        </w:numPr>
+      </w:pPr>
+      <w:r>
+        <w:t>In this demo code there is a simple implementation of sending that is called in-line with the POST or PUT resource request.</w:t>
+      </w:r>
+    </w:p>
+    <w:p>
+      <w:pPr>
+        <w:pStyle w:val="ListParagraph"/>
+        <w:numPr>
+          <w:ilvl w:val="0"/>
+          <w:numId w:val="5"/>
+        </w:numPr>
+      </w:pPr>
+      <w:r>
+        <w:t>A client app is responsible for setting the status of each message to “read” or “deleted”, etc. as appropriate.</w:t>
+      </w:r>
+    </w:p>
+    <w:p>
+      <w:pPr>
+        <w:pStyle w:val="ListParagraph"/>
+        <w:numPr>
+          <w:ilvl w:val="1"/>
+          <w:numId w:val="5"/>
+        </w:numPr>
+      </w:pPr>
+      <w:r>
+        <w:t>The python command line script updatemessagestatus.py can do this.</w:t>
+      </w:r>
+    </w:p>
+    <w:p>
+      <w:pPr>
+        <w:pStyle w:val="ListParagraph"/>
+        <w:numPr>
+          <w:ilvl w:val="0"/>
+          <w:numId w:val="5"/>
+        </w:numPr>
+      </w:pPr>
+      <w:r>
+        <w:t xml:space="preserve">Message </w:t>
+      </w:r>
+      <w:r>
+        <w:t>scale and</w:t>
+      </w:r>
+      <w:r>
+        <w:t xml:space="preserve"> p</w:t>
+      </w:r>
+      <w:r>
+        <w:t xml:space="preserve">erformance is achieved via </w:t>
+      </w:r>
+      <w:proofErr w:type="spellStart"/>
+      <w:r>
+        <w:t>sharding</w:t>
+      </w:r>
+      <w:proofErr w:type="spellEnd"/>
+      <w:r>
+        <w:t xml:space="preserve"> the </w:t>
+      </w:r>
+      <w:proofErr w:type="spellStart"/>
+      <w:r>
+        <w:t>MongoDB</w:t>
+      </w:r>
+      <w:proofErr w:type="spellEnd"/>
+      <w:r>
+        <w:t xml:space="preserve"> message collection on receiver (i.e. the </w:t>
+      </w:r>
+      <w:proofErr w:type="spellStart"/>
+      <w:r>
+        <w:t>objectId</w:t>
+      </w:r>
+      <w:proofErr w:type="spellEnd"/>
+      <w:r>
+        <w:t xml:space="preserve"> of the user who owns </w:t>
+      </w:r>
+      <w:r>
+        <w:t xml:space="preserve">the message). </w:t>
+      </w:r>
+    </w:p>
+    <w:p>
+      <w:pPr>
+        <w:pStyle w:val="ListParagraph"/>
+        <w:numPr>
+          <w:ilvl w:val="1"/>
+          <w:numId w:val="5"/>
+        </w:numPr>
+      </w:pPr>
+      <w:proofErr w:type="spellStart"/>
+      <w:r>
+        <w:t>Sharding</w:t>
+      </w:r>
+      <w:proofErr w:type="spellEnd"/>
+      <w:r>
+        <w:t xml:space="preserve"> </w:t>
+      </w:r>
+      <w:r>
+        <w:t xml:space="preserve">is </w:t>
+      </w:r>
+      <w:r>
+        <w:t>n</w:t>
+      </w:r>
+      <w:r>
+        <w:t xml:space="preserve">ot </w:t>
+      </w:r>
+      <w:r>
+        <w:t xml:space="preserve">yet </w:t>
+      </w:r>
+      <w:r>
+        <w:t>implemented</w:t>
+      </w:r>
+      <w:r>
+        <w:t xml:space="preserve">, but the data is designed for </w:t>
+      </w:r>
+      <w:proofErr w:type="spellStart"/>
+      <w:r>
+        <w:t>sharding</w:t>
+      </w:r>
+      <w:proofErr w:type="spellEnd"/>
+      <w:r>
+        <w:t>.</w:t>
+      </w:r>
+    </w:p>
+    <w:p>
+      <w:pPr>
+        <w:pStyle w:val="ListParagraph"/>
+        <w:numPr>
+          <w:ilvl w:val="1"/>
+          <w:numId w:val="5"/>
+        </w:numPr>
+      </w:pPr>
+      <w:r>
+        <w:t>All messages are independent, thus any number of “send” servers can be used to clone a source message to each of the intended receivers.</w:t>
+      </w:r>
+    </w:p>
+    <w:p>
+      <w:pPr>
+        <w:pStyle w:val="ListParagraph"/>
+        <w:numPr>
+          <w:ilvl w:val="0"/>
+          <w:numId w:val="5"/>
+        </w:numPr>
+      </w:pPr>
+      <w:r>
+        <w:t>Message format</w:t>
+      </w:r>
+    </w:p>
+    <w:p>
+      <w:pPr>
+        <w:pStyle w:val="ListParagraph"/>
+        <w:numPr>
+          <w:ilvl w:val="1"/>
+          <w:numId w:val="5"/>
+        </w:numPr>
+      </w:pPr>
+      <w:r>
+        <w:t xml:space="preserve">Requirements call for </w:t>
+      </w:r>
+      <w:proofErr w:type="gramStart"/>
+      <w:r>
+        <w:t>mark-down</w:t>
+      </w:r>
+      <w:proofErr w:type="gramEnd"/>
+      <w:r>
+        <w:t xml:space="preserve"> format. </w:t>
+      </w:r>
+      <w:r>
+        <w:t>Server is agnostic.</w:t>
+      </w:r>
+      <w:r>
+        <w:t xml:space="preserve"> That’s really a GUI client concern. </w:t>
+      </w:r>
+    </w:p>
+    <w:p>
+      <w:pPr>
+        <w:pStyle w:val="ListParagraph"/>
+        <w:numPr>
+          <w:ilvl w:val="0"/>
+          <w:numId w:val="5"/>
+        </w:numPr>
+      </w:pPr>
+      <w:r>
+        <w:t>Receiver and Group auto-complete</w:t>
+      </w:r>
+    </w:p>
+    <w:p>
+      <w:pPr>
+        <w:pStyle w:val="ListParagraph"/>
+        <w:numPr>
+          <w:ilvl w:val="1"/>
+          <w:numId w:val="5"/>
+        </w:numPr>
+      </w:pPr>
+      <w:r>
+        <w:t xml:space="preserve">Server provides REST end point to </w:t>
+      </w:r>
+      <w:r>
+        <w:t>return list of user or groups with the prefix.</w:t>
+      </w:r>
+    </w:p>
+    <w:p>
+      <w:pPr>
+        <w:pStyle w:val="ListParagraph"/>
+        <w:numPr>
+          <w:ilvl w:val="2"/>
+          <w:numId w:val="5"/>
+        </w:numPr>
+      </w:pPr>
+      <w:r>
+        <w:t>Not implemented yet</w:t>
+      </w:r>
+    </w:p>
+    <w:p>
+      <w:pPr>
+        <w:pStyle w:val="ListParagraph"/>
+        <w:numPr>
+          <w:ilvl w:val="2"/>
+          <w:numId w:val="5"/>
+        </w:numPr>
+      </w:pPr>
+      <w:r>
+        <w:t xml:space="preserve">This would use a </w:t>
+      </w:r>
+      <w:proofErr w:type="spellStart"/>
+      <w:r>
+        <w:t>MongoDB</w:t>
+      </w:r>
+      <w:proofErr w:type="spellEnd"/>
+      <w:r>
+        <w:t xml:space="preserve"> query like:</w:t>
+      </w:r>
+    </w:p>
+    <w:p>
+      <w:pPr>
+        <w:pStyle w:val="ListParagraph"/>
+        <w:numPr>
+          <w:ilvl w:val="3"/>
+          <w:numId w:val="5"/>
+        </w:numPr>
+      </w:pPr>
+      <w:proofErr w:type="spellStart"/>
+      <w:proofErr w:type="gramStart"/>
+      <w:r>
+        <w:t>db.user</w:t>
+      </w:r>
+      <w:r>
+        <w:t>s.find</w:t>
+      </w:r>
+      <w:proofErr w:type="spellEnd"/>
+      <w:proofErr w:type="gramEnd"/>
+      <w:r>
+        <w:t>({</w:t>
+      </w:r>
+      <w:proofErr w:type="spellStart"/>
+      <w:r>
+        <w:t>loginName</w:t>
+      </w:r>
+      <w:proofErr w:type="spellEnd"/>
+      <w:r>
+        <w:t>:/xyz</w:t>
+      </w:r>
+      <w:r>
+        <w:t>.*/},{loginName:1}).sort({loginName:1}).limit(20)</w:t>
+      </w:r>
+    </w:p>
+    <w:p>
+      <w:pPr>
+        <w:pStyle w:val="ListParagraph"/>
+        <w:numPr>
+          <w:ilvl w:val="2"/>
+          <w:numId w:val="5"/>
+        </w:numPr>
+      </w:pPr>
+      <w:proofErr w:type="gramStart"/>
+      <w:r>
+        <w:t>where</w:t>
+      </w:r>
+      <w:proofErr w:type="gramEnd"/>
+      <w:r>
+        <w:t xml:space="preserve"> “xyz” is the prefix sent to the REST endpoint and 20 is the maximum number of matches to return.</w:t>
+      </w:r>
+    </w:p>
+    <w:p>
+      <w:pPr>
+        <w:pStyle w:val="ListParagraph"/>
+        <w:numPr>
+          <w:ilvl w:val="1"/>
+          <w:numId w:val="5"/>
+        </w:numPr>
+      </w:pPr>
+      <w:r>
+        <w:t xml:space="preserve">Client would use this information to fill in receiver or group reference </w:t>
+      </w:r>
+      <w:proofErr w:type="gramStart"/>
+      <w:r>
+        <w:t>in</w:t>
+      </w:r>
+      <w:proofErr w:type="gramEnd"/>
+      <w:r>
+        <w:t xml:space="preserve"> the message.</w:t>
+      </w:r>
+    </w:p>
+    <w:p>
+      <w:pPr>
+        <w:pStyle w:val="ListParagraph"/>
+        <w:numPr>
+          <w:ilvl w:val="0"/>
+          <w:numId w:val="5"/>
+        </w:numPr>
+      </w:pPr>
+      <w:r>
+        <w:t xml:space="preserve">Inbox </w:t>
+      </w:r>
+    </w:p>
+    <w:p>
+      <w:pPr>
+        <w:pStyle w:val="ListParagraph"/>
+        <w:numPr>
+          <w:ilvl w:val="1"/>
+          <w:numId w:val="5"/>
+        </w:numPr>
+      </w:pPr>
+      <w:r>
+        <w:t>Clients present the inbox by using GET on message</w:t>
+      </w:r>
+      <w:r>
+        <w:t>/search</w:t>
+      </w:r>
+      <w:r>
+        <w:t xml:space="preserve"> with query parameters to narrow the returned list by status, date, etc. with paging of results.</w:t>
+      </w:r>
+    </w:p>
+    <w:p>
+      <w:pPr>
+        <w:pStyle w:val="ListParagraph"/>
+        <w:numPr>
+          <w:ilvl w:val="1"/>
+          <w:numId w:val="5"/>
+        </w:numPr>
+      </w:pPr>
+      <w:r>
+        <w:t>This allows the client to show all messages of any status, or just those that are “unread” for example.</w:t>
+      </w:r>
+    </w:p>
+    <w:p/>
+    <w:p>
+      <w:r>
+        <w:t xml:space="preserve">Quick </w:t>
+      </w:r>
+      <w:r>
+        <w:t xml:space="preserve">Implementation </w:t>
+      </w:r>
+      <w:r>
+        <w:t>Status:</w:t>
+      </w:r>
+    </w:p>
+    <w:p>
+      <w:pPr>
+        <w:pStyle w:val="ListParagraph"/>
+        <w:numPr>
+          <w:ilvl w:val="0"/>
+          <w:numId w:val="5"/>
+        </w:numPr>
+      </w:pPr>
+      <w:r>
+        <w:t>AWS server up and running</w:t>
+      </w:r>
+    </w:p>
+    <w:p>
+      <w:pPr>
+        <w:pStyle w:val="ListParagraph"/>
+        <w:numPr>
+          <w:ilvl w:val="1"/>
+          <w:numId w:val="5"/>
+        </w:numPr>
+      </w:pPr>
+      <w:r>
+        <w:t>No proper build, just eclipse-&gt;project-&gt;export-&gt;to WAR</w:t>
+      </w:r>
+    </w:p>
+    <w:p>
+      <w:pPr>
+        <w:pStyle w:val="ListParagraph"/>
+        <w:numPr>
+          <w:ilvl w:val="1"/>
+          <w:numId w:val="5"/>
+        </w:numPr>
+      </w:pPr>
+      <w:proofErr w:type="spellStart"/>
+      <w:r>
+        <w:t>Scp</w:t>
+      </w:r>
+      <w:proofErr w:type="spellEnd"/>
+      <w:r>
+        <w:t xml:space="preserve"> to </w:t>
+      </w:r>
+      <w:proofErr w:type="spellStart"/>
+      <w:r>
+        <w:t>aws</w:t>
+      </w:r>
+      <w:proofErr w:type="spellEnd"/>
+      <w:r>
+        <w:t xml:space="preserve"> ec2 instance</w:t>
+      </w:r>
+    </w:p>
+    <w:p>
+      <w:pPr>
+        <w:pStyle w:val="ListParagraph"/>
+        <w:numPr>
+          <w:ilvl w:val="1"/>
+          <w:numId w:val="5"/>
+        </w:numPr>
+      </w:pPr>
+      <w:r>
+        <w:t>Stop tomcat; replace war; start tomcat</w:t>
+      </w:r>
+    </w:p>
+    <w:p>
+      <w:pPr>
+        <w:pStyle w:val="ListParagraph"/>
+        <w:numPr>
+          <w:ilvl w:val="0"/>
+          <w:numId w:val="5"/>
+        </w:numPr>
+      </w:pPr>
+      <w:r>
+        <w:t>Executable</w:t>
+      </w:r>
+      <w:r>
+        <w:t xml:space="preserve"> tests are minimal “crawl” tests (in the crawl, walk, run sense)</w:t>
+      </w:r>
+    </w:p>
+    <w:p>
+      <w:pPr>
+        <w:pStyle w:val="ListParagraph"/>
+        <w:numPr>
+          <w:ilvl w:val="1"/>
+          <w:numId w:val="5"/>
+        </w:numPr>
+      </w:pPr>
+      <w:proofErr w:type="gramStart"/>
+      <w:r>
+        <w:t>i</w:t>
+      </w:r>
+      <w:proofErr w:type="gramEnd"/>
+      <w:r>
+        <w:t xml:space="preserve">.e. not all error scenarios are checked. </w:t>
+      </w:r>
+    </w:p>
+    <w:p>
+      <w:pPr>
+        <w:pStyle w:val="ListParagraph"/>
+        <w:numPr>
+          <w:ilvl w:val="1"/>
+          <w:numId w:val="5"/>
+        </w:numPr>
+      </w:pPr>
+      <w:r>
+        <w:t xml:space="preserve"> Everything that should be validated is not.</w:t>
+      </w:r>
+    </w:p>
+    <w:p>
+      <w:pPr>
+        <w:pStyle w:val="ListParagraph"/>
+        <w:numPr>
+          <w:ilvl w:val="0"/>
+          <w:numId w:val="5"/>
+        </w:numPr>
+      </w:pPr>
+      <w:proofErr w:type="spellStart"/>
+      <w:proofErr w:type="gramStart"/>
+      <w:r>
+        <w:t>unittest</w:t>
+      </w:r>
+      <w:proofErr w:type="spellEnd"/>
+      <w:proofErr w:type="gramEnd"/>
+      <w:r>
+        <w:t xml:space="preserve"> from laptop pass against local tomcat server and </w:t>
+      </w:r>
+      <w:proofErr w:type="spellStart"/>
+      <w:r>
+        <w:t>aws</w:t>
+      </w:r>
+      <w:proofErr w:type="spellEnd"/>
+      <w:r>
+        <w:t xml:space="preserve"> server.</w:t>
+      </w:r>
+    </w:p>
+    <w:p>
+      <w:pPr>
+        <w:pStyle w:val="ListParagraph"/>
+        <w:numPr>
+          <w:ilvl w:val="0"/>
+          <w:numId w:val="5"/>
+        </w:numPr>
+      </w:pPr>
+      <w:proofErr w:type="gramStart"/>
+      <w:r>
+        <w:t>user</w:t>
+      </w:r>
+      <w:proofErr w:type="gramEnd"/>
+      <w:r>
+        <w:t xml:space="preserve"> creation complete w/tests</w:t>
+      </w:r>
+    </w:p>
+    <w:p>
+      <w:pPr>
+        <w:pStyle w:val="ListParagraph"/>
+        <w:numPr>
+          <w:ilvl w:val="0"/>
+          <w:numId w:val="5"/>
+        </w:numPr>
+      </w:pPr>
+      <w:proofErr w:type="gramStart"/>
+      <w:r>
+        <w:t>group</w:t>
+      </w:r>
+      <w:proofErr w:type="gramEnd"/>
+      <w:r>
+        <w:t xml:space="preserve"> creation complete w/tests</w:t>
+      </w:r>
+    </w:p>
+    <w:p>
+      <w:pPr>
+        <w:pStyle w:val="ListParagraph"/>
+        <w:numPr>
+          <w:ilvl w:val="0"/>
+          <w:numId w:val="5"/>
+        </w:numPr>
+      </w:pPr>
+      <w:proofErr w:type="gramStart"/>
+      <w:r>
+        <w:t>user</w:t>
+      </w:r>
+      <w:proofErr w:type="gramEnd"/>
+      <w:r>
+        <w:t xml:space="preserve"> group membership complete w/tests</w:t>
+      </w:r>
+    </w:p>
+    <w:p>
+      <w:pPr>
+        <w:pStyle w:val="ListParagraph"/>
+        <w:numPr>
+          <w:ilvl w:val="0"/>
+          <w:numId w:val="5"/>
+        </w:numPr>
+      </w:pPr>
+      <w:proofErr w:type="gramStart"/>
+      <w:r>
+        <w:t>message</w:t>
+      </w:r>
+      <w:proofErr w:type="gramEnd"/>
+      <w:r>
+        <w:t xml:space="preserve"> creation and status changing complete w/minimal testing</w:t>
+      </w:r>
+    </w:p>
+    <w:p>
+      <w:pPr>
+        <w:pStyle w:val="ListParagraph"/>
+        <w:numPr>
+          <w:ilvl w:val="0"/>
+          <w:numId w:val="5"/>
+        </w:numPr>
+      </w:pPr>
+      <w:proofErr w:type="gramStart"/>
+      <w:r>
+        <w:t>message</w:t>
+      </w:r>
+      <w:proofErr w:type="gramEnd"/>
+      <w:r>
+        <w:t xml:space="preserve"> sending functioning </w:t>
+      </w:r>
+    </w:p>
+    <w:p>
+      <w:pPr>
+        <w:pStyle w:val="ListParagraph"/>
+        <w:numPr>
+          <w:ilvl w:val="1"/>
+          <w:numId w:val="5"/>
+        </w:numPr>
+      </w:pPr>
+      <w:proofErr w:type="gramStart"/>
+      <w:r>
+        <w:t>demo</w:t>
+      </w:r>
+      <w:proofErr w:type="gramEnd"/>
+      <w:r>
+        <w:t xml:space="preserve"> style</w:t>
+      </w:r>
+      <w:r>
+        <w:t xml:space="preserve"> – synchronous with the client REST request</w:t>
+      </w:r>
+      <w:r>
+        <w:t xml:space="preserve">, not </w:t>
+      </w:r>
+      <w:r>
+        <w:t xml:space="preserve">the </w:t>
+      </w:r>
+      <w:r>
+        <w:t>full backend described above</w:t>
+      </w:r>
+    </w:p>
+    <w:p>
+      <w:pPr>
+        <w:pStyle w:val="ListParagraph"/>
+        <w:numPr>
+          <w:ilvl w:val="1"/>
+          <w:numId w:val="5"/>
+        </w:numPr>
+      </w:pPr>
+      <w:proofErr w:type="gramStart"/>
+      <w:r>
+        <w:t>initiated</w:t>
+      </w:r>
+      <w:proofErr w:type="gramEnd"/>
+      <w:r>
+        <w:t xml:space="preserve"> by a test, but not validated</w:t>
+      </w:r>
+    </w:p>
+    <w:p>
+      <w:pPr>
+        <w:pStyle w:val="ListParagraph"/>
+        <w:numPr>
+          <w:ilvl w:val="0"/>
+          <w:numId w:val="5"/>
+        </w:numPr>
+      </w:pPr>
+      <w:proofErr w:type="gramStart"/>
+      <w:r>
+        <w:t>inbox</w:t>
+      </w:r>
+      <w:proofErr w:type="gramEnd"/>
+      <w:r>
+        <w:t xml:space="preserve"> behavior - message GET with </w:t>
+      </w:r>
+      <w:r>
+        <w:t>query parameters mostly complete.</w:t>
+      </w:r>
+    </w:p>
+    <w:p>
+      <w:pPr>
+        <w:pStyle w:val="ListParagraph"/>
+        <w:numPr>
+          <w:ilvl w:val="1"/>
+          <w:numId w:val="5"/>
+        </w:numPr>
+      </w:pPr>
+      <w:proofErr w:type="spellStart"/>
+      <w:r>
+        <w:t>Todo</w:t>
+      </w:r>
+      <w:proofErr w:type="spellEnd"/>
+      <w:r>
+        <w:t>: have paging based on creation date so that results are stable with asynchronous message creation.</w:t>
+      </w:r>
+    </w:p>
+    <w:p>
+      <w:pPr>
+        <w:pStyle w:val="ListParagraph"/>
+        <w:numPr>
+          <w:ilvl w:val="0"/>
+          <w:numId w:val="5"/>
+        </w:numPr>
+      </w:pPr>
+      <w:r>
+        <w:t>User name and group name auto completion</w:t>
+      </w:r>
+    </w:p>
+    <w:p>
+      <w:pPr>
+        <w:pStyle w:val="ListParagraph"/>
+        <w:numPr>
+          <w:ilvl w:val="1"/>
+          <w:numId w:val="5"/>
+        </w:numPr>
+      </w:pPr>
+      <w:r>
+        <w:t>Not started</w:t>
+      </w:r>
+      <w:r>
+        <w:t>, see above for design detail</w:t>
+      </w:r>
+    </w:p>
+    <w:p>
+      <w:pPr>
+        <w:pStyle w:val="ListParagraph"/>
+        <w:numPr>
+          <w:ilvl w:val="0"/>
+          <w:numId w:val="5"/>
+        </w:numPr>
+      </w:pPr>
+      <w:r>
+        <w:t>Background jobs to keep de-normalized data corrected.</w:t>
+      </w:r>
+    </w:p>
+    <w:p>
+      <w:pPr>
+        <w:pStyle w:val="ListParagraph"/>
+        <w:numPr>
+          <w:ilvl w:val="1"/>
+          <w:numId w:val="5"/>
+        </w:numPr>
+      </w:pPr>
+      <w:r>
         <w:t>Not implemented</w:t>
       </w:r>
     </w:p>
@@ -387,794 +1293,335 @@
         </w:numPr>
       </w:pPr>
       <w:r>
-        <w:t>Users contain references to the groups they are members of.</w:t>
-      </w:r>
-    </w:p>
-    <w:p>
-      <w:pPr>
-        <w:pStyle w:val="ListParagraph"/>
-        <w:numPr>
-          <w:ilvl w:val="0"/>
-          <w:numId w:val="5"/>
-        </w:numPr>
-      </w:pPr>
-      <w:r>
-        <w:t>A message contains references to the sender, optional receiver and optional group as well as content and status.  At least one of receiver and group must be provided.</w:t>
-      </w:r>
-    </w:p>
-    <w:p>
-      <w:pPr>
-        <w:pStyle w:val="ListParagraph"/>
-        <w:numPr>
-          <w:ilvl w:val="0"/>
-          <w:numId w:val="5"/>
-        </w:numPr>
-      </w:pPr>
-      <w:r>
-        <w:t>Messages that are not in draft status cannot be changed other than the status.</w:t>
-      </w:r>
-    </w:p>
-    <w:p>
-      <w:pPr>
-        <w:pStyle w:val="ListParagraph"/>
-        <w:numPr>
-          <w:ilvl w:val="1"/>
-          <w:numId w:val="5"/>
-        </w:numPr>
-      </w:pPr>
-      <w:r>
-        <w:t>Caveat: this status state machine should be managed and is not.</w:t>
-      </w:r>
-    </w:p>
-    <w:p>
-      <w:pPr>
-        <w:pStyle w:val="ListParagraph"/>
-        <w:numPr>
-          <w:ilvl w:val="0"/>
-          <w:numId w:val="5"/>
-        </w:numPr>
-      </w:pPr>
-      <w:r>
-        <w:t xml:space="preserve">Messages are “sent” by cloning the original message for each receiver. The cloned message status is “unread” and saved with the receiver referencing the specific user.  </w:t>
-      </w:r>
-    </w:p>
-    <w:p>
-      <w:pPr>
-        <w:pStyle w:val="ListParagraph"/>
-        <w:numPr>
-          <w:ilvl w:val="0"/>
-          <w:numId w:val="5"/>
-        </w:numPr>
-      </w:pPr>
-      <w:r>
-        <w:t>Message sending is initiated by POSTing a message with status “send” or PUTting the message to update the status to “send”.</w:t>
-      </w:r>
-    </w:p>
-    <w:p>
-      <w:pPr>
-        <w:pStyle w:val="ListParagraph"/>
-        <w:numPr>
-          <w:ilvl w:val="1"/>
-          <w:numId w:val="5"/>
-        </w:numPr>
-      </w:pPr>
-      <w:r>
-        <w:t>In a production scenario, a background process would pick up messages in this status and perform the send by cloning the message.</w:t>
-      </w:r>
-    </w:p>
-    <w:p>
-      <w:pPr>
-        <w:pStyle w:val="ListParagraph"/>
-        <w:numPr>
-          <w:ilvl w:val="1"/>
-          <w:numId w:val="5"/>
-        </w:numPr>
-      </w:pPr>
-      <w:r>
-        <w:t>In this demo code there is a simple implementation of sending that is called in-line with the POST or PUT resource request.</w:t>
-      </w:r>
-    </w:p>
-    <w:p>
-      <w:pPr>
-        <w:pStyle w:val="ListParagraph"/>
-        <w:numPr>
-          <w:ilvl w:val="0"/>
-          <w:numId w:val="5"/>
-        </w:numPr>
-      </w:pPr>
-      <w:r>
-        <w:t>A client app is responsible for setting the status of each message to “read” or “deleted”, etc. as appropriate.</w:t>
-      </w:r>
-    </w:p>
-    <w:p>
-      <w:pPr>
-        <w:pStyle w:val="ListParagraph"/>
-        <w:numPr>
-          <w:ilvl w:val="0"/>
-          <w:numId w:val="5"/>
-        </w:numPr>
-      </w:pPr>
-      <w:r>
-        <w:t xml:space="preserve">Message </w:t>
-      </w:r>
-      <w:r>
-        <w:t>scale and</w:t>
-      </w:r>
-      <w:r>
-        <w:t xml:space="preserve"> p</w:t>
-      </w:r>
-      <w:r>
-        <w:t xml:space="preserve">erformance is achieved via sharding the MongoDB message collection on receiver (i.e. the objectId of the user who owns </w:t>
-      </w:r>
-      <w:r>
-        <w:t xml:space="preserve">the message). </w:t>
-      </w:r>
-    </w:p>
-    <w:p>
-      <w:pPr>
-        <w:pStyle w:val="ListParagraph"/>
-        <w:numPr>
-          <w:ilvl w:val="1"/>
-          <w:numId w:val="5"/>
-        </w:numPr>
-      </w:pPr>
-      <w:r>
-        <w:t>Message data model to support this.</w:t>
-      </w:r>
-    </w:p>
-    <w:p>
-      <w:pPr>
-        <w:pStyle w:val="ListParagraph"/>
-        <w:numPr>
-          <w:ilvl w:val="1"/>
-          <w:numId w:val="5"/>
-        </w:numPr>
-      </w:pPr>
-      <w:r>
-        <w:t>Sharding n</w:t>
-      </w:r>
-      <w:r>
-        <w:t>ot implemented</w:t>
-      </w:r>
-    </w:p>
-    <w:p>
-      <w:pPr>
-        <w:pStyle w:val="ListParagraph"/>
-        <w:numPr>
-          <w:ilvl w:val="1"/>
-          <w:numId w:val="5"/>
-        </w:numPr>
-      </w:pPr>
-      <w:r>
-        <w:t>All messages are independent, thus any number of “send” servers can be used to clone a source message to each of the intended receivers.</w:t>
-      </w:r>
-    </w:p>
-    <w:p>
-      <w:pPr>
-        <w:pStyle w:val="ListParagraph"/>
-        <w:numPr>
-          <w:ilvl w:val="0"/>
-          <w:numId w:val="5"/>
-        </w:numPr>
-      </w:pPr>
-      <w:r>
-        <w:t>Message format</w:t>
-      </w:r>
-    </w:p>
-    <w:p>
-      <w:pPr>
-        <w:pStyle w:val="ListParagraph"/>
-        <w:numPr>
-          <w:ilvl w:val="1"/>
-          <w:numId w:val="5"/>
-        </w:numPr>
-      </w:pPr>
-      <w:r>
-        <w:t>Server is agnostic.</w:t>
-      </w:r>
-    </w:p>
-    <w:p>
-      <w:pPr>
-        <w:pStyle w:val="ListParagraph"/>
-        <w:numPr>
-          <w:ilvl w:val="0"/>
-          <w:numId w:val="5"/>
-        </w:numPr>
-      </w:pPr>
-      <w:r>
-        <w:t>Receiver and Group auto-complete</w:t>
-      </w:r>
-    </w:p>
-    <w:p>
-      <w:pPr>
-        <w:pStyle w:val="ListParagraph"/>
-        <w:numPr>
-          <w:ilvl w:val="1"/>
-          <w:numId w:val="5"/>
-        </w:numPr>
-      </w:pPr>
-      <w:r>
-        <w:t xml:space="preserve">Server provides REST end point to </w:t>
-      </w:r>
-      <w:r>
-        <w:t>return list of user or groups with the prefix.</w:t>
-      </w:r>
-    </w:p>
-    <w:p>
-      <w:pPr>
-        <w:pStyle w:val="ListParagraph"/>
-        <w:numPr>
-          <w:ilvl w:val="2"/>
-          <w:numId w:val="5"/>
-        </w:numPr>
-      </w:pPr>
-      <w:r>
-        <w:t>Not implemented yet</w:t>
-      </w:r>
-    </w:p>
-    <w:p>
-      <w:pPr>
-        <w:pStyle w:val="ListParagraph"/>
-        <w:numPr>
-          <w:ilvl w:val="1"/>
-          <w:numId w:val="5"/>
-        </w:numPr>
-      </w:pPr>
-      <w:r>
-        <w:t>Client would use this information to fill in receiver or group reference in the message.</w:t>
-      </w:r>
-    </w:p>
-    <w:p>
-      <w:pPr>
-        <w:pStyle w:val="ListParagraph"/>
-        <w:numPr>
-          <w:ilvl w:val="0"/>
-          <w:numId w:val="5"/>
-        </w:numPr>
-      </w:pPr>
-      <w:r>
-        <w:t xml:space="preserve">Inbox </w:t>
-      </w:r>
-    </w:p>
-    <w:p>
-      <w:pPr>
-        <w:pStyle w:val="ListParagraph"/>
-        <w:numPr>
-          <w:ilvl w:val="1"/>
-          <w:numId w:val="5"/>
-        </w:numPr>
-      </w:pPr>
-      <w:r>
-        <w:t>Clients present the inbox by using GET on message with query parameters to narrow the returned list by status, date, etc. with paging of results.</w:t>
-      </w:r>
-    </w:p>
-    <w:p>
-      <w:pPr>
-        <w:pStyle w:val="ListParagraph"/>
-        <w:numPr>
-          <w:ilvl w:val="1"/>
-          <w:numId w:val="5"/>
-        </w:numPr>
-      </w:pPr>
-      <w:r>
-        <w:t>Server REST end point is to be implemented.</w:t>
-      </w:r>
-    </w:p>
-    <w:p>
-      <w:pPr>
-        <w:ind w:left="1080"/>
+        <w:t>Scalable message sending process</w:t>
+      </w:r>
+    </w:p>
+    <w:p>
+      <w:pPr>
+        <w:pStyle w:val="ListParagraph"/>
+        <w:numPr>
+          <w:ilvl w:val="1"/>
+          <w:numId w:val="5"/>
+        </w:numPr>
+      </w:pPr>
+      <w:r>
+        <w:t>Not implemented</w:t>
+      </w:r>
+    </w:p>
+    <w:p>
+      <w:pPr>
+        <w:pStyle w:val="ListParagraph"/>
+        <w:numPr>
+          <w:ilvl w:val="0"/>
+          <w:numId w:val="5"/>
+        </w:numPr>
+      </w:pPr>
+      <w:r>
+        <w:t>Scalable message reading</w:t>
+      </w:r>
+    </w:p>
+    <w:p>
+      <w:pPr>
+        <w:pStyle w:val="ListParagraph"/>
+        <w:numPr>
+          <w:ilvl w:val="1"/>
+          <w:numId w:val="5"/>
+        </w:numPr>
+      </w:pPr>
+      <w:r>
+        <w:t xml:space="preserve">Data model designed to support via </w:t>
+      </w:r>
+      <w:proofErr w:type="spellStart"/>
+      <w:r>
+        <w:t>MongoDB</w:t>
+      </w:r>
+      <w:proofErr w:type="spellEnd"/>
+      <w:r>
+        <w:t xml:space="preserve"> </w:t>
+      </w:r>
+      <w:proofErr w:type="spellStart"/>
+      <w:r>
+        <w:t>sharding</w:t>
+      </w:r>
+      <w:proofErr w:type="spellEnd"/>
+      <w:r>
+        <w:t>.</w:t>
+      </w:r>
+    </w:p>
+    <w:p>
+      <w:pPr>
+        <w:pStyle w:val="ListParagraph"/>
+        <w:numPr>
+          <w:ilvl w:val="1"/>
+          <w:numId w:val="5"/>
+        </w:numPr>
+      </w:pPr>
+      <w:proofErr w:type="spellStart"/>
+      <w:r>
+        <w:t>Sharding</w:t>
+      </w:r>
+      <w:proofErr w:type="spellEnd"/>
+      <w:r>
+        <w:t xml:space="preserve"> not actually implemented.</w:t>
+      </w:r>
+    </w:p>
+    <w:p>
+      <w:pPr>
+        <w:pStyle w:val="ListParagraph"/>
+        <w:numPr>
+          <w:ilvl w:val="0"/>
+          <w:numId w:val="5"/>
+        </w:numPr>
+      </w:pPr>
+      <w:r>
+        <w:t>Users are not authenticated.</w:t>
+      </w:r>
+    </w:p>
+    <w:p>
+      <w:pPr>
+        <w:pStyle w:val="ListParagraph"/>
+        <w:numPr>
+          <w:ilvl w:val="1"/>
+          <w:numId w:val="5"/>
+        </w:numPr>
+      </w:pPr>
+      <w:r>
+        <w:t>Need to add a Filter and register in the web.xml file.</w:t>
+      </w:r>
+    </w:p>
+    <w:p>
+      <w:pPr>
+        <w:pStyle w:val="ListParagraph"/>
+        <w:numPr>
+          <w:ilvl w:val="1"/>
+          <w:numId w:val="5"/>
+        </w:numPr>
+      </w:pPr>
+      <w:r>
+        <w:t xml:space="preserve">Password should be </w:t>
+      </w:r>
+      <w:proofErr w:type="spellStart"/>
+      <w:r>
+        <w:t>bcrypted</w:t>
+      </w:r>
+      <w:proofErr w:type="spellEnd"/>
+      <w:r>
+        <w:t xml:space="preserve"> before stored</w:t>
+      </w:r>
+    </w:p>
+    <w:p>
+      <w:pPr>
+        <w:pStyle w:val="ListParagraph"/>
+        <w:numPr>
+          <w:ilvl w:val="1"/>
+          <w:numId w:val="5"/>
+        </w:numPr>
+      </w:pPr>
+      <w:r>
+        <w:t xml:space="preserve">Basic </w:t>
+      </w:r>
+      <w:proofErr w:type="spellStart"/>
+      <w:r>
+        <w:t>auth</w:t>
+      </w:r>
+      <w:proofErr w:type="spellEnd"/>
+      <w:r>
+        <w:t xml:space="preserve"> header used with client requests – secure with https.</w:t>
+      </w:r>
+    </w:p>
+    <w:p>
+      <w:pPr>
+        <w:pStyle w:val="ListParagraph"/>
+        <w:numPr>
+          <w:ilvl w:val="0"/>
+          <w:numId w:val="5"/>
+        </w:numPr>
+      </w:pPr>
+      <w:r>
+        <w:t>Database connection properties are hardcoded and should be pulled from properties file or environment.</w:t>
+      </w:r>
+    </w:p>
+    <w:p>
+      <w:pPr>
+        <w:pStyle w:val="ListParagraph"/>
+        <w:numPr>
+          <w:ilvl w:val="0"/>
+          <w:numId w:val="5"/>
+        </w:numPr>
+      </w:pPr>
+      <w:r>
+        <w:t>Resources are throwing exceptions.  These should all be caught and dealt with accordingly.  For example by at least returning an appropriate HTTP response code rather than 500!</w:t>
+      </w:r>
+    </w:p>
+    <w:p>
+      <w:pPr>
+        <w:pStyle w:val="ListParagraph"/>
+        <w:numPr>
+          <w:ilvl w:val="1"/>
+          <w:numId w:val="5"/>
+        </w:numPr>
+      </w:pPr>
+      <w:r>
+        <w:t>Since the REST interface is trying to “always” speak JSON, the appropriate thing to do is have an appropriate status code and have a JSON result that provides details.</w:t>
+      </w:r>
+    </w:p>
+    <w:p>
+      <w:pPr>
+        <w:pStyle w:val="ListParagraph"/>
+        <w:numPr>
+          <w:ilvl w:val="1"/>
+          <w:numId w:val="5"/>
+        </w:numPr>
+      </w:pPr>
+      <w:r>
+        <w:t>An error catching Filter can be put in the request pipeline to ensure that all resource response content is JSON.</w:t>
+      </w:r>
+    </w:p>
+    <w:p>
+      <w:pPr>
+        <w:pStyle w:val="ListParagraph"/>
+        <w:numPr>
+          <w:ilvl w:val="0"/>
+          <w:numId w:val="5"/>
+        </w:numPr>
+      </w:pPr>
+      <w:r>
+        <w:t>Proper logging not implemented yet.</w:t>
+      </w:r>
+    </w:p>
+    <w:p>
+      <w:pPr>
+        <w:pStyle w:val="ListParagraph"/>
+        <w:numPr>
+          <w:ilvl w:val="1"/>
+          <w:numId w:val="5"/>
+        </w:numPr>
+      </w:pPr>
+      <w:r>
+        <w:t>Basic log4j in place, but not use thoroughly enough to help diagnose production problems.</w:t>
+      </w:r>
+    </w:p>
+    <w:p>
+      <w:pPr>
+        <w:pStyle w:val="ListParagraph"/>
+        <w:numPr>
+          <w:ilvl w:val="1"/>
+          <w:numId w:val="5"/>
+        </w:numPr>
+      </w:pPr>
+    </w:p>
+    <w:p>
+      <w:pPr>
+        <w:pStyle w:val="ListParagraph"/>
+        <w:numPr>
+          <w:ilvl w:val="0"/>
+          <w:numId w:val="5"/>
+        </w:numPr>
+      </w:pPr>
+      <w:r>
+        <w:t>Input JSON from client is sometimes trusted.</w:t>
+      </w:r>
+    </w:p>
+    <w:p>
+      <w:pPr>
+        <w:pStyle w:val="ListParagraph"/>
+        <w:numPr>
+          <w:ilvl w:val="1"/>
+          <w:numId w:val="5"/>
+        </w:numPr>
+      </w:pPr>
+      <w:proofErr w:type="spellStart"/>
+      <w:r>
+        <w:t>E.g</w:t>
+      </w:r>
+      <w:proofErr w:type="spellEnd"/>
+      <w:r>
+        <w:t xml:space="preserve"> when client sends a list of group ids for a user’s memberships, those ids are not validated.</w:t>
+      </w:r>
+    </w:p>
+    <w:p>
+      <w:pPr>
+        <w:pStyle w:val="ListParagraph"/>
+        <w:numPr>
+          <w:ilvl w:val="0"/>
+          <w:numId w:val="5"/>
+        </w:numPr>
       </w:pPr>
     </w:p>
     <w:p/>
     <w:p>
       <w:r>
-        <w:t>Quick Status:</w:t>
-      </w:r>
-    </w:p>
-    <w:p>
-      <w:pPr>
-        <w:pStyle w:val="ListParagraph"/>
-        <w:numPr>
-          <w:ilvl w:val="0"/>
-          <w:numId w:val="5"/>
-        </w:numPr>
-      </w:pPr>
-      <w:r>
-        <w:t>AWS server up and running; unittest from laptop pass against aws server.</w:t>
-      </w:r>
-    </w:p>
-    <w:p>
-      <w:pPr>
-        <w:pStyle w:val="ListParagraph"/>
-        <w:numPr>
-          <w:ilvl w:val="1"/>
-          <w:numId w:val="5"/>
-        </w:numPr>
-      </w:pPr>
-      <w:r>
-        <w:t>No proper build, just eclipse-&gt;project-&gt;export-&gt;to WAR</w:t>
-      </w:r>
-    </w:p>
-    <w:p>
-      <w:pPr>
-        <w:pStyle w:val="ListParagraph"/>
-        <w:numPr>
-          <w:ilvl w:val="1"/>
-          <w:numId w:val="5"/>
-        </w:numPr>
-      </w:pPr>
-      <w:r>
-        <w:t>Scp to aws ec2 instance</w:t>
-      </w:r>
-    </w:p>
-    <w:p>
-      <w:pPr>
-        <w:pStyle w:val="ListParagraph"/>
-        <w:numPr>
-          <w:ilvl w:val="1"/>
-          <w:numId w:val="5"/>
-        </w:numPr>
-      </w:pPr>
-      <w:r>
-        <w:t>Stop tomcat; replace war; start tomcat</w:t>
+        <w:t>Accessing the example server</w:t>
+      </w:r>
+    </w:p>
+    <w:p>
+      <w:pPr>
+        <w:pStyle w:val="ListParagraph"/>
+        <w:numPr>
+          <w:ilvl w:val="0"/>
+          <w:numId w:val="5"/>
+        </w:numPr>
+      </w:pPr>
+      <w:proofErr w:type="gramStart"/>
+      <w:r>
+        <w:t>use</w:t>
+      </w:r>
+      <w:proofErr w:type="gramEnd"/>
+      <w:r>
+        <w:t xml:space="preserve"> python scripts</w:t>
+      </w:r>
+    </w:p>
+    <w:p>
+      <w:pPr>
+        <w:pStyle w:val="ListParagraph"/>
+        <w:numPr>
+          <w:ilvl w:val="0"/>
+          <w:numId w:val="5"/>
+        </w:numPr>
+      </w:pPr>
+      <w:proofErr w:type="gramStart"/>
+      <w:r>
+        <w:t>requires</w:t>
+      </w:r>
+      <w:proofErr w:type="gramEnd"/>
+      <w:r>
+        <w:t xml:space="preserve"> </w:t>
+      </w:r>
+      <w:hyperlink r:id="rId6" w:history="1">
+        <w:r>
+          <w:rPr>
+            <w:rStyle w:val="Hyperlink"/>
+          </w:rPr>
+          <w:t>https://code.google.com/p/httplib2/downloads/detail?name=httplib2-0.8.tar.gz</w:t>
+        </w:r>
+      </w:hyperlink>
+    </w:p>
+    <w:p>
+      <w:pPr>
+        <w:pStyle w:val="ListParagraph"/>
+        <w:numPr>
+          <w:ilvl w:val="0"/>
+          <w:numId w:val="5"/>
+        </w:numPr>
+      </w:pPr>
+      <w:r>
+        <w:t xml:space="preserve">Follow instructions in MessageDemo.docx available in </w:t>
+      </w:r>
+      <w:proofErr w:type="spellStart"/>
+      <w:r>
+        <w:t>git</w:t>
+      </w:r>
+      <w:proofErr w:type="spellEnd"/>
+      <w:r>
+        <w:t xml:space="preserve"> with the source or </w:t>
+      </w:r>
+      <w:r>
+        <w:t xml:space="preserve">from: </w:t>
       </w:r>
       <w:bookmarkStart w:id="0" w:name="_GoBack"/>
       <w:bookmarkEnd w:id="0"/>
     </w:p>
-    <w:p>
-      <w:pPr>
-        <w:pStyle w:val="ListParagraph"/>
-        <w:numPr>
-          <w:ilvl w:val="0"/>
-          <w:numId w:val="5"/>
-        </w:numPr>
-      </w:pPr>
-      <w:r>
-        <w:t>Executable tests are minimal “walk” tests.</w:t>
-      </w:r>
-    </w:p>
-    <w:p>
-      <w:pPr>
-        <w:pStyle w:val="ListParagraph"/>
-        <w:numPr>
-          <w:ilvl w:val="0"/>
-          <w:numId w:val="5"/>
-        </w:numPr>
-      </w:pPr>
-      <w:r>
-        <w:t>user creation complete w/tests</w:t>
-      </w:r>
-    </w:p>
-    <w:p>
-      <w:pPr>
-        <w:pStyle w:val="ListParagraph"/>
-        <w:numPr>
-          <w:ilvl w:val="0"/>
-          <w:numId w:val="5"/>
-        </w:numPr>
-      </w:pPr>
-      <w:r>
-        <w:t>group creation complete w/tests</w:t>
-      </w:r>
-    </w:p>
-    <w:p>
-      <w:pPr>
-        <w:pStyle w:val="ListParagraph"/>
-        <w:numPr>
-          <w:ilvl w:val="0"/>
-          <w:numId w:val="5"/>
-        </w:numPr>
-      </w:pPr>
-      <w:r>
-        <w:t>user group membership complete w/tests</w:t>
-      </w:r>
-    </w:p>
-    <w:p>
-      <w:pPr>
-        <w:pStyle w:val="ListParagraph"/>
-        <w:numPr>
-          <w:ilvl w:val="0"/>
-          <w:numId w:val="5"/>
-        </w:numPr>
-      </w:pPr>
-      <w:r>
-        <w:t>message creation and status changing complete w/minimal testing</w:t>
-      </w:r>
-    </w:p>
-    <w:p>
-      <w:pPr>
-        <w:pStyle w:val="ListParagraph"/>
-        <w:numPr>
-          <w:ilvl w:val="0"/>
-          <w:numId w:val="5"/>
-        </w:numPr>
-      </w:pPr>
-      <w:r>
-        <w:t xml:space="preserve">message sending functioning </w:t>
-      </w:r>
-    </w:p>
-    <w:p>
-      <w:pPr>
-        <w:pStyle w:val="ListParagraph"/>
-        <w:numPr>
-          <w:ilvl w:val="1"/>
-          <w:numId w:val="5"/>
-        </w:numPr>
-      </w:pPr>
-      <w:r>
-        <w:t>demo style, not full backend described above</w:t>
-      </w:r>
-    </w:p>
-    <w:p>
-      <w:pPr>
-        <w:pStyle w:val="ListParagraph"/>
-        <w:numPr>
-          <w:ilvl w:val="1"/>
-          <w:numId w:val="5"/>
-        </w:numPr>
-      </w:pPr>
-      <w:r>
-        <w:t>initiated by a test, but not validated</w:t>
-      </w:r>
-    </w:p>
-    <w:p>
-      <w:pPr>
-        <w:pStyle w:val="ListParagraph"/>
-        <w:numPr>
-          <w:ilvl w:val="0"/>
-          <w:numId w:val="5"/>
-        </w:numPr>
-      </w:pPr>
-      <w:r>
-        <w:t>inbox behavior - message GET with query parameters not yet started</w:t>
-      </w:r>
-    </w:p>
-    <w:p>
-      <w:pPr>
-        <w:pStyle w:val="ListParagraph"/>
-        <w:numPr>
-          <w:ilvl w:val="1"/>
-          <w:numId w:val="5"/>
-        </w:numPr>
-      </w:pPr>
-      <w:r>
-        <w:t xml:space="preserve">Message GET by id complete w/test </w:t>
-      </w:r>
-    </w:p>
-    <w:p>
-      <w:pPr>
-        <w:pStyle w:val="ListParagraph"/>
-        <w:numPr>
-          <w:ilvl w:val="0"/>
-          <w:numId w:val="5"/>
-        </w:numPr>
-      </w:pPr>
-      <w:r>
-        <w:t>User name and group name auto completion</w:t>
-      </w:r>
-    </w:p>
-    <w:p>
-      <w:pPr>
-        <w:pStyle w:val="ListParagraph"/>
-        <w:numPr>
-          <w:ilvl w:val="1"/>
-          <w:numId w:val="5"/>
-        </w:numPr>
-      </w:pPr>
-      <w:r>
-        <w:t>Not started</w:t>
-      </w:r>
-    </w:p>
-    <w:p>
-      <w:pPr>
-        <w:pStyle w:val="ListParagraph"/>
-        <w:numPr>
-          <w:ilvl w:val="0"/>
-          <w:numId w:val="5"/>
-        </w:numPr>
-      </w:pPr>
-      <w:r>
-        <w:t>Background jobs to keep de-normalized data corrected.</w:t>
-      </w:r>
-    </w:p>
-    <w:p>
-      <w:pPr>
-        <w:pStyle w:val="ListParagraph"/>
-        <w:numPr>
-          <w:ilvl w:val="1"/>
-          <w:numId w:val="5"/>
-        </w:numPr>
-      </w:pPr>
-      <w:r>
-        <w:t>Not implemented</w:t>
-      </w:r>
-    </w:p>
-    <w:p>
-      <w:pPr>
-        <w:pStyle w:val="ListParagraph"/>
-        <w:numPr>
-          <w:ilvl w:val="0"/>
-          <w:numId w:val="5"/>
-        </w:numPr>
-      </w:pPr>
-      <w:r>
-        <w:t>Scalable message sending process</w:t>
-      </w:r>
-    </w:p>
-    <w:p>
-      <w:pPr>
-        <w:pStyle w:val="ListParagraph"/>
-        <w:numPr>
-          <w:ilvl w:val="1"/>
-          <w:numId w:val="5"/>
-        </w:numPr>
-      </w:pPr>
-      <w:r>
-        <w:t>Not implemented</w:t>
-      </w:r>
-    </w:p>
-    <w:p>
-      <w:pPr>
-        <w:pStyle w:val="ListParagraph"/>
-        <w:numPr>
-          <w:ilvl w:val="0"/>
-          <w:numId w:val="5"/>
-        </w:numPr>
-      </w:pPr>
-      <w:r>
-        <w:t>Scalable message reading</w:t>
-      </w:r>
-    </w:p>
-    <w:p>
-      <w:pPr>
-        <w:pStyle w:val="ListParagraph"/>
-        <w:numPr>
-          <w:ilvl w:val="1"/>
-          <w:numId w:val="5"/>
-        </w:numPr>
-      </w:pPr>
-      <w:r>
-        <w:t>Data model designed to support via MongoDB sharding.</w:t>
-      </w:r>
-    </w:p>
-    <w:p>
-      <w:pPr>
-        <w:pStyle w:val="ListParagraph"/>
-        <w:numPr>
-          <w:ilvl w:val="1"/>
-          <w:numId w:val="5"/>
-        </w:numPr>
-      </w:pPr>
-      <w:r>
-        <w:t>Sharding not actually implemented.</w:t>
-      </w:r>
-    </w:p>
     <w:p/>
-    <w:p/>
-    <w:p>
-      <w:r>
-        <w:t>Current implementation c</w:t>
-      </w:r>
-      <w:r>
-        <w:t>aveats</w:t>
-      </w:r>
-    </w:p>
-    <w:p>
-      <w:pPr>
-        <w:pStyle w:val="ListParagraph"/>
-        <w:numPr>
-          <w:ilvl w:val="0"/>
-          <w:numId w:val="2"/>
-        </w:numPr>
-      </w:pPr>
-      <w:r>
-        <w:t>database connection properties hardcoded – should come from properties file or environment</w:t>
-      </w:r>
-    </w:p>
-    <w:p>
-      <w:pPr>
-        <w:pStyle w:val="ListParagraph"/>
-        <w:numPr>
-          <w:ilvl w:val="0"/>
-          <w:numId w:val="2"/>
-        </w:numPr>
-      </w:pPr>
-      <w:r>
-        <w:t>there are Morphia / MongoDB scenarios that can cause the singleton datastore to be unusable.  The BaseDAO methods need wrapped to detect and create new singletons for Mongo, Morphia and the datastore.  This has been the case with previous versions of M&amp;M; I’m not sure about the new version just yet.</w:t>
-      </w:r>
-    </w:p>
-    <w:p>
-      <w:pPr>
-        <w:pStyle w:val="ListParagraph"/>
-        <w:numPr>
-          <w:ilvl w:val="0"/>
-          <w:numId w:val="2"/>
-        </w:numPr>
-      </w:pPr>
-      <w:r>
-        <w:t xml:space="preserve">Resources are throwing exceptions.  These should all be caught and dealt with accordingly.  For example by at least returning an appropriate HTTP </w:t>
-      </w:r>
-      <w:r>
-        <w:t>response code rather than 500!</w:t>
-      </w:r>
-    </w:p>
-    <w:p>
-      <w:pPr>
-        <w:pStyle w:val="ListParagraph"/>
-        <w:numPr>
-          <w:ilvl w:val="1"/>
-          <w:numId w:val="2"/>
-        </w:numPr>
-      </w:pPr>
-      <w:r>
-        <w:t>Since the REST interface is trying to “always” speak JSON, the appropriate thing to do is have an appropriate status code and have a JSON result that provides details.</w:t>
-      </w:r>
-    </w:p>
-    <w:p>
-      <w:pPr>
-        <w:pStyle w:val="ListParagraph"/>
-        <w:numPr>
-          <w:ilvl w:val="0"/>
-          <w:numId w:val="2"/>
-        </w:numPr>
-      </w:pPr>
-      <w:r>
-        <w:t>Proper logging not implemented yet.</w:t>
-      </w:r>
-    </w:p>
-    <w:p>
-      <w:pPr>
-        <w:pStyle w:val="ListParagraph"/>
-        <w:numPr>
-          <w:ilvl w:val="0"/>
-          <w:numId w:val="2"/>
-        </w:numPr>
-      </w:pPr>
-      <w:r>
-        <w:t>Users don’t have passwords!  Use bcrypt or equivalent to safely store.</w:t>
-      </w:r>
-    </w:p>
-    <w:p>
-      <w:pPr>
-        <w:pStyle w:val="ListParagraph"/>
-        <w:numPr>
-          <w:ilvl w:val="0"/>
-          <w:numId w:val="2"/>
-        </w:numPr>
-      </w:pPr>
-      <w:r>
-        <w:t>Server should only accept https connections for logged in users.</w:t>
-      </w:r>
-    </w:p>
-    <w:p>
-      <w:pPr>
-        <w:pStyle w:val="ListParagraph"/>
-        <w:numPr>
-          <w:ilvl w:val="0"/>
-          <w:numId w:val="2"/>
-        </w:numPr>
-      </w:pPr>
-      <w:r>
-        <w:t>Input JSON from</w:t>
-      </w:r>
-      <w:r>
-        <w:t xml:space="preserve"> client is </w:t>
-      </w:r>
-      <w:r>
-        <w:t xml:space="preserve">sometimes </w:t>
-      </w:r>
-      <w:r>
-        <w:t>trusted.</w:t>
-      </w:r>
-    </w:p>
-    <w:p>
-      <w:pPr>
-        <w:pStyle w:val="ListParagraph"/>
-        <w:numPr>
-          <w:ilvl w:val="1"/>
-          <w:numId w:val="2"/>
-        </w:numPr>
-      </w:pPr>
-      <w:r>
-        <w:t>When client sends a list of group ids for a user’s memberships, those ids are not validated.</w:t>
-      </w:r>
-    </w:p>
-    <w:p>
-      <w:pPr>
-        <w:pStyle w:val="ListParagraph"/>
-        <w:numPr>
-          <w:ilvl w:val="1"/>
-          <w:numId w:val="2"/>
-        </w:numPr>
-      </w:pPr>
-      <w:r>
-        <w:t>Code has //TODO: to spot some of these.</w:t>
-      </w:r>
-    </w:p>
-    <w:p>
-      <w:pPr>
-        <w:pStyle w:val="ListParagraph"/>
-        <w:numPr>
-          <w:ilvl w:val="0"/>
-          <w:numId w:val="2"/>
-        </w:numPr>
-      </w:pPr>
-      <w:r>
-        <w:t>Demo includes a class to send messages to receivers.</w:t>
-      </w:r>
-    </w:p>
-    <w:p>
-      <w:pPr>
-        <w:pStyle w:val="ListParagraph"/>
-        <w:numPr>
-          <w:ilvl w:val="1"/>
-          <w:numId w:val="2"/>
-        </w:numPr>
-      </w:pPr>
-      <w:r>
-        <w:t>In production system this would be done by background process that can queue up any number of message request and farm them out to lots of servers for processing.</w:t>
-      </w:r>
-    </w:p>
-    <w:p>
-      <w:pPr>
-        <w:pStyle w:val="ListParagraph"/>
-        <w:numPr>
-          <w:ilvl w:val="1"/>
-          <w:numId w:val="2"/>
-        </w:numPr>
-      </w:pPr>
-      <w:r>
-        <w:t>Demo class does not handle errors so message could get stuck in the “sending” status and forever be ignored.</w:t>
-      </w:r>
-    </w:p>
-    <w:p>
-      <w:pPr>
-        <w:pStyle w:val="ListParagraph"/>
-        <w:numPr>
-          <w:ilvl w:val="0"/>
-          <w:numId w:val="2"/>
-        </w:numPr>
-      </w:pPr>
-      <w:r>
-        <w:t>Auto-completion not implemented yet</w:t>
-      </w:r>
-    </w:p>
-    <w:p>
-      <w:pPr>
-        <w:pStyle w:val="ListParagraph"/>
-        <w:numPr>
-          <w:ilvl w:val="1"/>
-          <w:numId w:val="2"/>
-        </w:numPr>
-      </w:pPr>
-      <w:r>
-        <w:t>REST end point for expanding prefix to a list of users</w:t>
-      </w:r>
-    </w:p>
-    <w:p>
-      <w:pPr>
-        <w:pStyle w:val="ListParagraph"/>
-        <w:numPr>
-          <w:ilvl w:val="1"/>
-          <w:numId w:val="2"/>
-        </w:numPr>
-      </w:pPr>
-      <w:r>
-        <w:t>Client would be expected to call this end point.</w:t>
-      </w:r>
-    </w:p>
-    <w:p>
-      <w:pPr>
-        <w:pStyle w:val="ListParagraph"/>
-        <w:numPr>
-          <w:ilvl w:val="1"/>
-          <w:numId w:val="2"/>
-        </w:numPr>
-      </w:pPr>
-      <w:r>
-        <w:t>Server side does not expand receiver names on the message.</w:t>
-      </w:r>
-    </w:p>
     <w:sectPr>
       <w:pgSz w:w="12240" w:h="15840"/>
       <w:pgMar w:top="1440" w:right="1800" w:bottom="1440" w:left="1800" w:header="720" w:footer="720" w:gutter="0"/>
@@ -1340,7 +1787,7 @@
         <w:rFonts w:ascii="Wingdings" w:hAnsi="Wingdings" w:hint="default"/>
       </w:rPr>
     </w:lvl>
-    <w:lvl w:ilvl="3" w:tplc="04090001" w:tentative="1">
+    <w:lvl w:ilvl="3" w:tplc="04090001">
       <w:start w:val="1"/>
       <w:numFmt w:val="bullet"/>
       <w:lvlText w:val=""/>

</xml_diff>